<commit_message>
Updated 7-4 video script
</commit_message>
<xml_diff>
--- a/videos/7-4-AWS-things_text.docx
+++ b/videos/7-4-AWS-things_text.docx
@@ -1,6 +1,6 @@
 
 <file path=word/document.xml><?xml version="1.0" encoding="utf-8"?>
-<w:document xmlns:wpc="http://schemas.microsoft.com/office/word/2010/wordprocessingCanvas" xmlns:cx="http://schemas.microsoft.com/office/drawing/2014/chartex" xmlns:cx1="http://schemas.microsoft.com/office/drawing/2015/9/8/chartex" xmlns:cx2="http://schemas.microsoft.com/office/drawing/2015/10/21/chartex" xmlns:cx3="http://schemas.microsoft.com/office/drawing/2016/5/9/chartex" xmlns:cx4="http://schemas.microsoft.com/office/drawing/2016/5/10/chartex" xmlns:cx5="http://schemas.microsoft.com/office/drawing/2016/5/11/chartex" xmlns:cx6="http://schemas.microsoft.com/office/drawing/2016/5/12/chartex" xmlns:cx7="http://schemas.microsoft.com/office/drawing/2016/5/13/chartex" xmlns:cx8="http://schemas.microsoft.com/office/drawing/2016/5/14/chartex" xmlns:mc="http://schemas.openxmlformats.org/markup-compatibility/2006" xmlns:aink="http://schemas.microsoft.com/office/drawing/2016/ink" xmlns:am3d="http://schemas.microsoft.com/office/drawing/2017/model3d" xmlns:o="urn:schemas-microsoft-com:office:office" xmlns:r="http://schemas.openxmlformats.org/officeDocument/2006/relationships" xmlns:m="http://schemas.openxmlformats.org/officeDocument/2006/math" xmlns:v="urn:schemas-microsoft-com:vml" xmlns:wp14="http://schemas.microsoft.com/office/word/2010/wordprocessingDrawing" xmlns:wp="http://schemas.openxmlformats.org/drawingml/2006/wordprocessingDrawing" xmlns:w10="urn:schemas-microsoft-com:office:word" xmlns:w="http://schemas.openxmlformats.org/wordprocessingml/2006/main" xmlns:w14="http://schemas.microsoft.com/office/word/2010/wordml" xmlns:w15="http://schemas.microsoft.com/office/word/2012/wordml" xmlns:w16cid="http://schemas.microsoft.com/office/word/2016/wordml/cid" xmlns:w16se="http://schemas.microsoft.com/office/word/2015/wordml/symex" xmlns:wpg="http://schemas.microsoft.com/office/word/2010/wordprocessingGroup" xmlns:wpi="http://schemas.microsoft.com/office/word/2010/wordprocessingInk" xmlns:wne="http://schemas.microsoft.com/office/word/2006/wordml" xmlns:wps="http://schemas.microsoft.com/office/word/2010/wordprocessingShape" mc:Ignorable="w14 w15 w16se w16cid wp14">
+<w:document xmlns:wpc="http://schemas.microsoft.com/office/word/2010/wordprocessingCanvas" xmlns:mo="http://schemas.microsoft.com/office/mac/office/2008/main" xmlns:mc="http://schemas.openxmlformats.org/markup-compatibility/2006" xmlns:mv="urn:schemas-microsoft-com:mac:vml" xmlns:o="urn:schemas-microsoft-com:office:office" xmlns:r="http://schemas.openxmlformats.org/officeDocument/2006/relationships" xmlns:m="http://schemas.openxmlformats.org/officeDocument/2006/math" xmlns:v="urn:schemas-microsoft-com:vml" xmlns:wp14="http://schemas.microsoft.com/office/word/2010/wordprocessingDrawing" xmlns:wp="http://schemas.openxmlformats.org/drawingml/2006/wordprocessingDrawing" xmlns:w10="urn:schemas-microsoft-com:office:word" xmlns:w="http://schemas.openxmlformats.org/wordprocessingml/2006/main" xmlns:w14="http://schemas.microsoft.com/office/word/2010/wordml" xmlns:w15="http://schemas.microsoft.com/office/word/2012/wordml" xmlns:wpg="http://schemas.microsoft.com/office/word/2010/wordprocessingGroup" xmlns:wpi="http://schemas.microsoft.com/office/word/2010/wordprocessingInk" xmlns:wne="http://schemas.microsoft.com/office/word/2006/wordml" xmlns:wps="http://schemas.microsoft.com/office/word/2010/wordprocessingShape" mc:Ignorable="w14 w15 wp14">
   <w:body>
     <w:p>
       <w:pPr>
@@ -105,7 +105,33 @@
         <w:rPr>
           <w:rFonts w:ascii="Calibri" w:hAnsi="Calibri"/>
         </w:rPr>
-        <w:t xml:space="preserve"> Senior Vice President of Technical Staff for Solutions and Software at Cypress Semiconductor. </w:t>
+        <w:t xml:space="preserve"> </w:t>
+      </w:r>
+      <w:r>
+        <w:rPr>
+          <w:rFonts w:ascii="Calibri" w:hAnsi="Calibri"/>
+        </w:rPr>
+        <w:t>welcome back to WICED WiFI</w:t>
+      </w:r>
+      <w:proofErr w:type="gramStart"/>
+      <w:r>
+        <w:rPr>
+          <w:rFonts w:ascii="Calibri" w:hAnsi="Calibri"/>
+        </w:rPr>
+        <w:t xml:space="preserve">101 </w:t>
+      </w:r>
+      <w:r>
+        <w:rPr>
+          <w:rFonts w:ascii="Calibri" w:hAnsi="Calibri"/>
+        </w:rPr>
+        <w:t>.</w:t>
+      </w:r>
+      <w:proofErr w:type="gramEnd"/>
+      <w:r>
+        <w:rPr>
+          <w:rFonts w:ascii="Calibri" w:hAnsi="Calibri"/>
+        </w:rPr>
+        <w:t xml:space="preserve"> </w:t>
       </w:r>
       <w:r>
         <w:rPr>
@@ -184,6 +210,17 @@
     <w:p>
       <w:r>
         <w:t>I want to create a brand-new Thing, so I'll click on Create. I'm just going to create a single Thing for now, but you can see that AWS gives you a way to do a batch operation too.</w:t>
+      </w:r>
+      <w:r>
+        <w:t xml:space="preserve">  And, all of this ca</w:t>
+      </w:r>
+      <w:r>
+        <w:t>n also be done programmatically i.e. to make your company’s</w:t>
+      </w:r>
+      <w:bookmarkStart w:id="0" w:name="_GoBack"/>
+      <w:bookmarkEnd w:id="0"/>
+      <w:r>
+        <w:t xml:space="preserve"> provisioning easier.</w:t>
       </w:r>
     </w:p>
     <w:p/>
@@ -268,13 +305,7 @@
     <w:p/>
     <w:p>
       <w:r>
-        <w:t xml:space="preserve">For the resource ARN I'll just put in * and I'll check "Allow" </w:t>
-      </w:r>
-      <w:r>
-        <w:t>so that it will be able to update any resource</w:t>
-      </w:r>
-      <w:r>
-        <w:t>. Then I'll click on Create.</w:t>
+        <w:t>For the resource ARN I'll just put in * and I'll check "Allow" so that it will be able to update any resource. Then I'll click on Create.</w:t>
       </w:r>
     </w:p>
     <w:p/>
@@ -317,8 +348,6 @@
       <w:r>
         <w:t>get your WICED IoT device to interact with the AWS Cloud.</w:t>
       </w:r>
-      <w:bookmarkStart w:id="0" w:name="_GoBack"/>
-      <w:bookmarkEnd w:id="0"/>
     </w:p>
     <w:p>
       <w:pPr>
@@ -409,8 +438,8 @@
 </file>
 
 <file path=word/numbering.xml><?xml version="1.0" encoding="utf-8"?>
-<w:numbering xmlns:wpc="http://schemas.microsoft.com/office/word/2010/wordprocessingCanvas" xmlns:cx="http://schemas.microsoft.com/office/drawing/2014/chartex" xmlns:cx1="http://schemas.microsoft.com/office/drawing/2015/9/8/chartex" xmlns:cx2="http://schemas.microsoft.com/office/drawing/2015/10/21/chartex" xmlns:cx3="http://schemas.microsoft.com/office/drawing/2016/5/9/chartex" xmlns:cx4="http://schemas.microsoft.com/office/drawing/2016/5/10/chartex" xmlns:cx5="http://schemas.microsoft.com/office/drawing/2016/5/11/chartex" xmlns:cx6="http://schemas.microsoft.com/office/drawing/2016/5/12/chartex" xmlns:cx7="http://schemas.microsoft.com/office/drawing/2016/5/13/chartex" xmlns:cx8="http://schemas.microsoft.com/office/drawing/2016/5/14/chartex" xmlns:mc="http://schemas.openxmlformats.org/markup-compatibility/2006" xmlns:aink="http://schemas.microsoft.com/office/drawing/2016/ink" xmlns:am3d="http://schemas.microsoft.com/office/drawing/2017/model3d" xmlns:o="urn:schemas-microsoft-com:office:office" xmlns:r="http://schemas.openxmlformats.org/officeDocument/2006/relationships" xmlns:m="http://schemas.openxmlformats.org/officeDocument/2006/math" xmlns:v="urn:schemas-microsoft-com:vml" xmlns:wp14="http://schemas.microsoft.com/office/word/2010/wordprocessingDrawing" xmlns:wp="http://schemas.openxmlformats.org/drawingml/2006/wordprocessingDrawing" xmlns:w10="urn:schemas-microsoft-com:office:word" xmlns:w="http://schemas.openxmlformats.org/wordprocessingml/2006/main" xmlns:w14="http://schemas.microsoft.com/office/word/2010/wordml" xmlns:w15="http://schemas.microsoft.com/office/word/2012/wordml" xmlns:w16cid="http://schemas.microsoft.com/office/word/2016/wordml/cid" xmlns:w16se="http://schemas.microsoft.com/office/word/2015/wordml/symex" xmlns:wpg="http://schemas.microsoft.com/office/word/2010/wordprocessingGroup" xmlns:wpi="http://schemas.microsoft.com/office/word/2010/wordprocessingInk" xmlns:wne="http://schemas.microsoft.com/office/word/2006/wordml" xmlns:wps="http://schemas.microsoft.com/office/word/2010/wordprocessingShape" mc:Ignorable="w14 w15 w16se w16cid wp14">
-  <w:abstractNum w:abstractNumId="0" w15:restartNumberingAfterBreak="0">
+<w:numbering xmlns:wpc="http://schemas.microsoft.com/office/word/2010/wordprocessingCanvas" xmlns:mo="http://schemas.microsoft.com/office/mac/office/2008/main" xmlns:mc="http://schemas.openxmlformats.org/markup-compatibility/2006" xmlns:mv="urn:schemas-microsoft-com:mac:vml" xmlns:o="urn:schemas-microsoft-com:office:office" xmlns:r="http://schemas.openxmlformats.org/officeDocument/2006/relationships" xmlns:m="http://schemas.openxmlformats.org/officeDocument/2006/math" xmlns:v="urn:schemas-microsoft-com:vml" xmlns:wp14="http://schemas.microsoft.com/office/word/2010/wordprocessingDrawing" xmlns:wp="http://schemas.openxmlformats.org/drawingml/2006/wordprocessingDrawing" xmlns:w10="urn:schemas-microsoft-com:office:word" xmlns:w="http://schemas.openxmlformats.org/wordprocessingml/2006/main" xmlns:w14="http://schemas.microsoft.com/office/word/2010/wordml" xmlns:w15="http://schemas.microsoft.com/office/word/2012/wordml" xmlns:wpg="http://schemas.microsoft.com/office/word/2010/wordprocessingGroup" xmlns:wpi="http://schemas.microsoft.com/office/word/2010/wordprocessingInk" xmlns:wne="http://schemas.microsoft.com/office/word/2006/wordml" xmlns:wps="http://schemas.microsoft.com/office/word/2010/wordprocessingShape" mc:Ignorable="w14 w15 wp14">
+  <w:abstractNum w:abstractNumId="0">
     <w:nsid w:val="05EB3F5A"/>
     <w:multiLevelType w:val="hybridMultilevel"/>
     <w:tmpl w:val="F50EC004"/>
@@ -499,7 +528,7 @@
       </w:pPr>
     </w:lvl>
   </w:abstractNum>
-  <w:abstractNum w:abstractNumId="1" w15:restartNumberingAfterBreak="0">
+  <w:abstractNum w:abstractNumId="1">
     <w:nsid w:val="08F13F33"/>
     <w:multiLevelType w:val="hybridMultilevel"/>
     <w:tmpl w:val="7B5C1BA0"/>
@@ -612,7 +641,7 @@
       </w:rPr>
     </w:lvl>
   </w:abstractNum>
-  <w:abstractNum w:abstractNumId="2" w15:restartNumberingAfterBreak="0">
+  <w:abstractNum w:abstractNumId="2">
     <w:nsid w:val="0DD02367"/>
     <w:multiLevelType w:val="hybridMultilevel"/>
     <w:tmpl w:val="1DD49528"/>
@@ -701,7 +730,7 @@
       </w:pPr>
     </w:lvl>
   </w:abstractNum>
-  <w:abstractNum w:abstractNumId="3" w15:restartNumberingAfterBreak="0">
+  <w:abstractNum w:abstractNumId="3">
     <w:nsid w:val="10DD309E"/>
     <w:multiLevelType w:val="hybridMultilevel"/>
     <w:tmpl w:val="92683F60"/>
@@ -814,7 +843,7 @@
       </w:rPr>
     </w:lvl>
   </w:abstractNum>
-  <w:abstractNum w:abstractNumId="4" w15:restartNumberingAfterBreak="0">
+  <w:abstractNum w:abstractNumId="4">
     <w:nsid w:val="28725ACD"/>
     <w:multiLevelType w:val="hybridMultilevel"/>
     <w:tmpl w:val="3DDA313C"/>
@@ -903,7 +932,7 @@
       </w:pPr>
     </w:lvl>
   </w:abstractNum>
-  <w:abstractNum w:abstractNumId="5" w15:restartNumberingAfterBreak="0">
+  <w:abstractNum w:abstractNumId="5">
     <w:nsid w:val="325C214D"/>
     <w:multiLevelType w:val="hybridMultilevel"/>
     <w:tmpl w:val="69D6C95C"/>
@@ -992,7 +1021,7 @@
       </w:pPr>
     </w:lvl>
   </w:abstractNum>
-  <w:abstractNum w:abstractNumId="6" w15:restartNumberingAfterBreak="0">
+  <w:abstractNum w:abstractNumId="6">
     <w:nsid w:val="3B85199D"/>
     <w:multiLevelType w:val="hybridMultilevel"/>
     <w:tmpl w:val="86004AA2"/>
@@ -1081,7 +1110,7 @@
       </w:pPr>
     </w:lvl>
   </w:abstractNum>
-  <w:abstractNum w:abstractNumId="7" w15:restartNumberingAfterBreak="0">
+  <w:abstractNum w:abstractNumId="7">
     <w:nsid w:val="42FB5228"/>
     <w:multiLevelType w:val="hybridMultilevel"/>
     <w:tmpl w:val="17020C78"/>
@@ -1167,7 +1196,7 @@
       </w:pPr>
     </w:lvl>
   </w:abstractNum>
-  <w:abstractNum w:abstractNumId="8" w15:restartNumberingAfterBreak="0">
+  <w:abstractNum w:abstractNumId="8">
     <w:nsid w:val="44E95F52"/>
     <w:multiLevelType w:val="hybridMultilevel"/>
     <w:tmpl w:val="5476C618"/>
@@ -1280,7 +1309,7 @@
       </w:rPr>
     </w:lvl>
   </w:abstractNum>
-  <w:abstractNum w:abstractNumId="9" w15:restartNumberingAfterBreak="0">
+  <w:abstractNum w:abstractNumId="9">
     <w:nsid w:val="4CA8032E"/>
     <w:multiLevelType w:val="hybridMultilevel"/>
     <w:tmpl w:val="6838870C"/>
@@ -1369,7 +1398,7 @@
       </w:pPr>
     </w:lvl>
   </w:abstractNum>
-  <w:abstractNum w:abstractNumId="10" w15:restartNumberingAfterBreak="0">
+  <w:abstractNum w:abstractNumId="10">
     <w:nsid w:val="5046481E"/>
     <w:multiLevelType w:val="hybridMultilevel"/>
     <w:tmpl w:val="D6086820"/>
@@ -1458,7 +1487,7 @@
       </w:pPr>
     </w:lvl>
   </w:abstractNum>
-  <w:abstractNum w:abstractNumId="11" w15:restartNumberingAfterBreak="0">
+  <w:abstractNum w:abstractNumId="11">
     <w:nsid w:val="59A25B46"/>
     <w:multiLevelType w:val="hybridMultilevel"/>
     <w:tmpl w:val="A5262028"/>
@@ -1547,7 +1576,7 @@
       </w:pPr>
     </w:lvl>
   </w:abstractNum>
-  <w:abstractNum w:abstractNumId="12" w15:restartNumberingAfterBreak="0">
+  <w:abstractNum w:abstractNumId="12">
     <w:nsid w:val="62923EDB"/>
     <w:multiLevelType w:val="hybridMultilevel"/>
     <w:tmpl w:val="270092A6"/>
@@ -1660,7 +1689,7 @@
       </w:rPr>
     </w:lvl>
   </w:abstractNum>
-  <w:abstractNum w:abstractNumId="13" w15:restartNumberingAfterBreak="0">
+  <w:abstractNum w:abstractNumId="13">
     <w:nsid w:val="6F7B0BD2"/>
     <w:multiLevelType w:val="hybridMultilevel"/>
     <w:tmpl w:val="10A8714E"/>
@@ -1749,7 +1778,7 @@
       </w:pPr>
     </w:lvl>
   </w:abstractNum>
-  <w:abstractNum w:abstractNumId="14" w15:restartNumberingAfterBreak="0">
+  <w:abstractNum w:abstractNumId="14">
     <w:nsid w:val="73280508"/>
     <w:multiLevelType w:val="hybridMultilevel"/>
     <w:tmpl w:val="21867906"/>
@@ -1887,7 +1916,7 @@
 </file>
 
 <file path=word/styles.xml><?xml version="1.0" encoding="utf-8"?>
-<w:styles xmlns:mc="http://schemas.openxmlformats.org/markup-compatibility/2006" xmlns:r="http://schemas.openxmlformats.org/officeDocument/2006/relationships" xmlns:w="http://schemas.openxmlformats.org/wordprocessingml/2006/main" xmlns:w14="http://schemas.microsoft.com/office/word/2010/wordml" xmlns:w15="http://schemas.microsoft.com/office/word/2012/wordml" xmlns:w16cid="http://schemas.microsoft.com/office/word/2016/wordml/cid" xmlns:w16se="http://schemas.microsoft.com/office/word/2015/wordml/symex" mc:Ignorable="w14 w15 w16se w16cid">
+<w:styles xmlns:mc="http://schemas.openxmlformats.org/markup-compatibility/2006" xmlns:r="http://schemas.openxmlformats.org/officeDocument/2006/relationships" xmlns:w="http://schemas.openxmlformats.org/wordprocessingml/2006/main" xmlns:w14="http://schemas.microsoft.com/office/word/2010/wordml" xmlns:w15="http://schemas.microsoft.com/office/word/2012/wordml" mc:Ignorable="w14 w15">
   <w:docDefaults>
     <w:rPrDefault>
       <w:rPr>
@@ -1899,7 +1928,7 @@
     </w:rPrDefault>
     <w:pPrDefault/>
   </w:docDefaults>
-  <w:latentStyles w:defLockedState="0" w:defUIPriority="99" w:defSemiHidden="0" w:defUnhideWhenUsed="0" w:defQFormat="0" w:count="375">
+  <w:latentStyles w:defLockedState="0" w:defUIPriority="99" w:defSemiHidden="0" w:defUnhideWhenUsed="0" w:defQFormat="0" w:count="382">
     <w:lsdException w:name="Normal" w:uiPriority="0" w:qFormat="1"/>
     <w:lsdException w:name="heading 1" w:uiPriority="9" w:qFormat="1"/>
     <w:lsdException w:name="heading 2" w:semiHidden="1" w:uiPriority="9" w:unhideWhenUsed="1" w:qFormat="1"/>
@@ -2430,7 +2459,7 @@
       <w:szCs w:val="26"/>
     </w:rPr>
   </w:style>
-  <w:style w:type="character" w:styleId="UnresolvedMention">
+  <w:style w:type="character" w:customStyle="1" w:styleId="UnresolvedMention">
     <w:name w:val="Unresolved Mention"/>
     <w:basedOn w:val="DefaultParagraphFont"/>
     <w:uiPriority w:val="99"/>

</xml_diff>